<commit_message>
Minor updates, checked links
</commit_message>
<xml_diff>
--- a/Get More Help with Outline.docx
+++ b/Get More Help with Outline.docx
@@ -33,7 +33,21 @@
         <w:rPr>
           <w:rFonts w:asciiTheme="minorHAnsi" w:hAnsiTheme="minorHAnsi" w:cstheme="minorHAnsi"/>
         </w:rPr>
-        <w:t xml:space="preserve"> (Javascript)</w:t>
+        <w:t xml:space="preserve"> (</w:t>
+      </w:r>
+      <w:proofErr w:type="spellStart"/>
+      <w:r>
+        <w:rPr>
+          <w:rFonts w:asciiTheme="minorHAnsi" w:hAnsiTheme="minorHAnsi" w:cstheme="minorHAnsi"/>
+        </w:rPr>
+        <w:t>Javascript</w:t>
+      </w:r>
+      <w:proofErr w:type="spellEnd"/>
+      <w:r>
+        <w:rPr>
+          <w:rFonts w:asciiTheme="minorHAnsi" w:hAnsiTheme="minorHAnsi" w:cstheme="minorHAnsi"/>
+        </w:rPr>
+        <w:t>)</w:t>
       </w:r>
     </w:p>
     <w:p>
@@ -90,15 +104,11 @@
         <w:r>
           <w:rPr>
             <w:rStyle w:val="Hyperlink"/>
-            <w:rFonts w:cstheme="minorHAnsi"/>
           </w:rPr>
-          <w:t>http://code.google.com/apis/maps/documentation/javascript/basics.html</w:t>
+          <w:t>https://developers.google.com/maps/documentation/javascript/tutorial</w:t>
         </w:r>
       </w:hyperlink>
       <w:r>
-        <w:rPr>
-          <w:rFonts w:cstheme="minorHAnsi"/>
-        </w:rPr>
         <w:t xml:space="preserve"> </w:t>
       </w:r>
     </w:p>
@@ -171,7 +181,21 @@
         <w:rPr>
           <w:rFonts w:cstheme="minorHAnsi"/>
         </w:rPr>
-        <w:t xml:space="preserve"> text in your infowindow or writing instructions, </w:t>
+        <w:t xml:space="preserve"> text in your </w:t>
+      </w:r>
+      <w:proofErr w:type="spellStart"/>
+      <w:r>
+        <w:rPr>
+          <w:rFonts w:cstheme="minorHAnsi"/>
+        </w:rPr>
+        <w:t>infowindow</w:t>
+      </w:r>
+      <w:proofErr w:type="spellEnd"/>
+      <w:r>
+        <w:rPr>
+          <w:rFonts w:cstheme="minorHAnsi"/>
+        </w:rPr>
+        <w:t xml:space="preserve"> or writing instructions, </w:t>
       </w:r>
       <w:r>
         <w:rPr>
@@ -202,7 +226,19 @@
           <w:rPr>
             <w:rStyle w:val="Hyperlink"/>
           </w:rPr>
-          <w:t>http://www.w3schools.com/html/default.asp</w:t>
+          <w:t>http://www.w3schools.com/html/de</w:t>
+        </w:r>
+        <w:r>
+          <w:rPr>
+            <w:rStyle w:val="Hyperlink"/>
+          </w:rPr>
+          <w:t>f</w:t>
+        </w:r>
+        <w:r>
+          <w:rPr>
+            <w:rStyle w:val="Hyperlink"/>
+          </w:rPr>
+          <w:t>ault.asp</w:t>
         </w:r>
       </w:hyperlink>
     </w:p>
@@ -228,9 +264,12 @@
           <w:rPr>
             <w:rStyle w:val="Hyperlink"/>
           </w:rPr>
-          <w:t>http://www.w3schools.com/html5/default.asp</w:t>
+          <w:t>http://www.w3schools.com/html/html5_intro.asp</w:t>
         </w:r>
       </w:hyperlink>
+      <w:r>
+        <w:t xml:space="preserve"> </w:t>
+      </w:r>
     </w:p>
     <w:p>
       <w:pPr>
@@ -241,7 +280,15 @@
         </w:numPr>
       </w:pPr>
       <w:r>
-        <w:t>HTML to Javascript Converter:</w:t>
+        <w:t xml:space="preserve">HTML to </w:t>
+      </w:r>
+      <w:proofErr w:type="spellStart"/>
+      <w:r>
+        <w:t>Javascript</w:t>
+      </w:r>
+      <w:proofErr w:type="spellEnd"/>
+      <w:r>
+        <w:t xml:space="preserve"> Converter:</w:t>
       </w:r>
       <w:r>
         <w:t xml:space="preserve"> </w:t>
@@ -251,7 +298,19 @@
           <w:rPr>
             <w:rStyle w:val="Hyperlink"/>
           </w:rPr>
-          <w:t>http://accessify.com/tools-and-wizards/developer-tools/html-javascript-convertor/</w:t>
+          <w:t>http://accessify.com</w:t>
+        </w:r>
+        <w:r>
+          <w:rPr>
+            <w:rStyle w:val="Hyperlink"/>
+          </w:rPr>
+          <w:t>/</w:t>
+        </w:r>
+        <w:r>
+          <w:rPr>
+            <w:rStyle w:val="Hyperlink"/>
+          </w:rPr>
+          <w:t>tools-and-wizards/developer-tools/html-javascript-convertor/</w:t>
         </w:r>
       </w:hyperlink>
       <w:r>
@@ -265,12 +324,14 @@
           <w:rFonts w:asciiTheme="minorHAnsi" w:hAnsiTheme="minorHAnsi" w:cstheme="minorHAnsi"/>
         </w:rPr>
       </w:pPr>
+      <w:proofErr w:type="spellStart"/>
       <w:r>
         <w:rPr>
           <w:rFonts w:asciiTheme="minorHAnsi" w:hAnsiTheme="minorHAnsi" w:cstheme="minorHAnsi"/>
         </w:rPr>
         <w:t>Javascript</w:t>
       </w:r>
+      <w:proofErr w:type="spellEnd"/>
     </w:p>
     <w:p>
       <w:pPr>
@@ -302,7 +363,21 @@
             <w:rStyle w:val="Hyperlink"/>
             <w:rFonts w:cstheme="minorHAnsi"/>
           </w:rPr>
-          <w:t>http://www.w3schools.com/js/default.asp</w:t>
+          <w:t>http://www.w3scho</w:t>
+        </w:r>
+        <w:r>
+          <w:rPr>
+            <w:rStyle w:val="Hyperlink"/>
+            <w:rFonts w:cstheme="minorHAnsi"/>
+          </w:rPr>
+          <w:t>o</w:t>
+        </w:r>
+        <w:r>
+          <w:rPr>
+            <w:rStyle w:val="Hyperlink"/>
+            <w:rFonts w:cstheme="minorHAnsi"/>
+          </w:rPr>
+          <w:t>ls.com/js/default.asp</w:t>
         </w:r>
       </w:hyperlink>
       <w:r>
@@ -332,7 +407,21 @@
             <w:rStyle w:val="Hyperlink"/>
             <w:rFonts w:cstheme="minorHAnsi"/>
           </w:rPr>
-          <w:t>http://www.pageresource.com/jscript/</w:t>
+          <w:t>http://www</w:t>
+        </w:r>
+        <w:r>
+          <w:rPr>
+            <w:rStyle w:val="Hyperlink"/>
+            <w:rFonts w:cstheme="minorHAnsi"/>
+          </w:rPr>
+          <w:t>.</w:t>
+        </w:r>
+        <w:r>
+          <w:rPr>
+            <w:rStyle w:val="Hyperlink"/>
+            <w:rFonts w:cstheme="minorHAnsi"/>
+          </w:rPr>
+          <w:t>pageresource.com/jscript/</w:t>
         </w:r>
       </w:hyperlink>
     </w:p>
@@ -351,7 +440,21 @@
         <w:rPr>
           <w:rFonts w:cstheme="minorHAnsi"/>
         </w:rPr>
-        <w:t xml:space="preserve">Also, a brand new site just popped up on teaching Javascript in a fun, competitive way: </w:t>
+        <w:t xml:space="preserve">Also, a brand new site just popped up on teaching </w:t>
+      </w:r>
+      <w:proofErr w:type="spellStart"/>
+      <w:r>
+        <w:rPr>
+          <w:rFonts w:cstheme="minorHAnsi"/>
+        </w:rPr>
+        <w:t>Javascript</w:t>
+      </w:r>
+      <w:proofErr w:type="spellEnd"/>
+      <w:r>
+        <w:rPr>
+          <w:rFonts w:cstheme="minorHAnsi"/>
+        </w:rPr>
+        <w:t xml:space="preserve"> in a fun, competitive way: </w:t>
       </w:r>
       <w:hyperlink r:id="rId16" w:history="1">
         <w:r>
@@ -359,7 +462,21 @@
             <w:rStyle w:val="Hyperlink"/>
             <w:rFonts w:cstheme="minorHAnsi"/>
           </w:rPr>
-          <w:t>http://www.codecademy.com/</w:t>
+          <w:t>http:</w:t>
+        </w:r>
+        <w:r>
+          <w:rPr>
+            <w:rStyle w:val="Hyperlink"/>
+            <w:rFonts w:cstheme="minorHAnsi"/>
+          </w:rPr>
+          <w:t>/</w:t>
+        </w:r>
+        <w:r>
+          <w:rPr>
+            <w:rStyle w:val="Hyperlink"/>
+            <w:rFonts w:cstheme="minorHAnsi"/>
+          </w:rPr>
+          <w:t>/www.codecademy.com/</w:t>
         </w:r>
       </w:hyperlink>
       <w:r>
@@ -393,7 +510,21 @@
         <w:rPr>
           <w:rFonts w:cstheme="minorHAnsi"/>
         </w:rPr>
-        <w:t>CSS is what makes your site look like a web site instead of a cinder block. Here’s how to get better:</w:t>
+        <w:t>CSS is what makes your site look like a web site instead of a cinder block.</w:t>
+      </w:r>
+      <w:r>
+        <w:rPr>
+          <w:rFonts w:cstheme="minorHAnsi"/>
+        </w:rPr>
+        <w:t xml:space="preserve"> (Links are embedded for readability.)</w:t>
+      </w:r>
+      <w:bookmarkStart w:id="0" w:name="_GoBack"/>
+      <w:bookmarkEnd w:id="0"/>
+      <w:r>
+        <w:rPr>
+          <w:rFonts w:cstheme="minorHAnsi"/>
+        </w:rPr>
+        <w:t xml:space="preserve"> Here’s how to get better:</w:t>
       </w:r>
     </w:p>
     <w:p>
@@ -417,7 +548,36 @@
             <w:sz w:val="22"/>
             <w:szCs w:val="22"/>
           </w:rPr>
-          <w:t>The 30 CSS Selectors you Must Memorize</w:t>
+          <w:t xml:space="preserve">The 30 CSS Selectors you </w:t>
+        </w:r>
+        <w:proofErr w:type="gramStart"/>
+        <w:r>
+          <w:rPr>
+            <w:rStyle w:val="Hyperlink"/>
+            <w:rFonts w:asciiTheme="minorHAnsi" w:hAnsiTheme="minorHAnsi" w:cstheme="minorHAnsi"/>
+            <w:sz w:val="22"/>
+            <w:szCs w:val="22"/>
+          </w:rPr>
+          <w:t>M</w:t>
+        </w:r>
+        <w:r>
+          <w:rPr>
+            <w:rStyle w:val="Hyperlink"/>
+            <w:rFonts w:asciiTheme="minorHAnsi" w:hAnsiTheme="minorHAnsi" w:cstheme="minorHAnsi"/>
+            <w:sz w:val="22"/>
+            <w:szCs w:val="22"/>
+          </w:rPr>
+          <w:t>ust</w:t>
+        </w:r>
+        <w:proofErr w:type="gramEnd"/>
+        <w:r>
+          <w:rPr>
+            <w:rStyle w:val="Hyperlink"/>
+            <w:rFonts w:asciiTheme="minorHAnsi" w:hAnsiTheme="minorHAnsi" w:cstheme="minorHAnsi"/>
+            <w:sz w:val="22"/>
+            <w:szCs w:val="22"/>
+          </w:rPr>
+          <w:t xml:space="preserve"> Memorize</w:t>
         </w:r>
       </w:hyperlink>
       <w:r>
@@ -458,7 +618,25 @@
             <w:sz w:val="22"/>
             <w:szCs w:val="22"/>
           </w:rPr>
-          <w:t>CSS3: A Practical Introduction</w:t>
+          <w:t>CSS3: A Practical Intr</w:t>
+        </w:r>
+        <w:r>
+          <w:rPr>
+            <w:rStyle w:val="Hyperlink"/>
+            <w:rFonts w:asciiTheme="minorHAnsi" w:hAnsiTheme="minorHAnsi" w:cstheme="minorHAnsi"/>
+            <w:sz w:val="22"/>
+            <w:szCs w:val="22"/>
+          </w:rPr>
+          <w:t>o</w:t>
+        </w:r>
+        <w:r>
+          <w:rPr>
+            <w:rStyle w:val="Hyperlink"/>
+            <w:rFonts w:asciiTheme="minorHAnsi" w:hAnsiTheme="minorHAnsi" w:cstheme="minorHAnsi"/>
+            <w:sz w:val="22"/>
+            <w:szCs w:val="22"/>
+          </w:rPr>
+          <w:t>duction</w:t>
         </w:r>
       </w:hyperlink>
       <w:r>
@@ -467,7 +645,25 @@
           <w:sz w:val="22"/>
           <w:szCs w:val="22"/>
         </w:rPr>
-        <w:t xml:space="preserve"> - walks you through CSS3 and it’s functionality in a visual, slideshow style format.</w:t>
+        <w:t xml:space="preserve"> - walks you through CSS3 and </w:t>
+      </w:r>
+      <w:proofErr w:type="spellStart"/>
+      <w:r>
+        <w:rPr>
+          <w:rFonts w:asciiTheme="minorHAnsi" w:hAnsiTheme="minorHAnsi" w:cstheme="minorHAnsi"/>
+          <w:sz w:val="22"/>
+          <w:szCs w:val="22"/>
+        </w:rPr>
+        <w:t>it’s</w:t>
+      </w:r>
+      <w:proofErr w:type="spellEnd"/>
+      <w:r>
+        <w:rPr>
+          <w:rFonts w:asciiTheme="minorHAnsi" w:hAnsiTheme="minorHAnsi" w:cstheme="minorHAnsi"/>
+          <w:sz w:val="22"/>
+          <w:szCs w:val="22"/>
+        </w:rPr>
+        <w:t xml:space="preserve"> functionality in a visual, slideshow style format.</w:t>
       </w:r>
     </w:p>
     <w:p>
@@ -491,32 +687,8 @@
             <w:sz w:val="22"/>
             <w:szCs w:val="22"/>
           </w:rPr>
-          <w:t>CSS Processor</w:t>
+          <w:t>CSS Process</w:t>
         </w:r>
-      </w:hyperlink>
-      <w:r>
-        <w:rPr>
-          <w:rFonts w:asciiTheme="minorHAnsi" w:hAnsiTheme="minorHAnsi" w:cstheme="minorHAnsi"/>
-          <w:sz w:val="22"/>
-          <w:szCs w:val="22"/>
-        </w:rPr>
-        <w:t xml:space="preserve"> – takes ugly CSS code and turns it into something neat and easy to read.</w:t>
-      </w:r>
-    </w:p>
-    <w:p>
-      <w:pPr>
-        <w:pStyle w:val="NormalWeb"/>
-        <w:numPr>
-          <w:ilvl w:val="0"/>
-          <w:numId w:val="1"/>
-        </w:numPr>
-        <w:rPr>
-          <w:rFonts w:asciiTheme="minorHAnsi" w:hAnsiTheme="minorHAnsi" w:cstheme="minorHAnsi"/>
-          <w:sz w:val="22"/>
-          <w:szCs w:val="22"/>
-        </w:rPr>
-      </w:pPr>
-      <w:hyperlink r:id="rId20" w:history="1">
         <w:r>
           <w:rPr>
             <w:rStyle w:val="Hyperlink"/>
@@ -524,7 +696,16 @@
             <w:sz w:val="22"/>
             <w:szCs w:val="22"/>
           </w:rPr>
-          <w:t>Create a Collapsible Div</w:t>
+          <w:t>o</w:t>
+        </w:r>
+        <w:r>
+          <w:rPr>
+            <w:rStyle w:val="Hyperlink"/>
+            <w:rFonts w:asciiTheme="minorHAnsi" w:hAnsiTheme="minorHAnsi" w:cstheme="minorHAnsi"/>
+            <w:sz w:val="22"/>
+            <w:szCs w:val="22"/>
+          </w:rPr>
+          <w:t>r</w:t>
         </w:r>
       </w:hyperlink>
       <w:r>
@@ -533,7 +714,7 @@
           <w:sz w:val="22"/>
           <w:szCs w:val="22"/>
         </w:rPr>
-        <w:t xml:space="preserve"> – I found this lesson valuable for collapsing my “side” div, which gives the user the ability to have more screen “real estate” devoted to the map.</w:t>
+        <w:t xml:space="preserve"> – takes ugly CSS code and turns it into something neat and easy to read.</w:t>
       </w:r>
     </w:p>
     <w:p>
@@ -551,7 +732,7 @@
           <w:rStyle w:val="Hyperlink"/>
         </w:rPr>
       </w:pPr>
-      <w:hyperlink r:id="rId21" w:history="1">
+      <w:hyperlink r:id="rId20" w:history="1">
         <w:r>
           <w:rPr>
             <w:rStyle w:val="Hyperlink"/>
@@ -800,7 +981,15 @@
         <w:spacing w:after="0"/>
       </w:pPr>
       <w:r>
-        <w:t>.js download &amp; reference,</w:t>
+        <w:t>.</w:t>
+      </w:r>
+      <w:proofErr w:type="spellStart"/>
+      <w:r>
+        <w:t>js</w:t>
+      </w:r>
+      <w:proofErr w:type="spellEnd"/>
+      <w:r>
+        <w:t xml:space="preserve"> download &amp; reference,</w:t>
       </w:r>
       <w:r>
         <w:t xml:space="preserve"> </w:t>
@@ -865,8 +1054,6 @@
         </w:rPr>
         <w:t>12:00</w:t>
       </w:r>
-      <w:bookmarkStart w:id="0" w:name="_GoBack"/>
-      <w:bookmarkEnd w:id="0"/>
       <w:r>
         <w:rPr>
           <w:b/>
@@ -883,7 +1070,7 @@
       </w:pPr>
     </w:p>
     <w:sectPr>
-      <w:footerReference w:type="default" r:id="rId22"/>
+      <w:footerReference w:type="default" r:id="rId21"/>
       <w:pgSz w:w="12240" w:h="15840"/>
       <w:pgMar w:top="1440" w:right="1440" w:bottom="1440" w:left="1440" w:header="720" w:footer="720" w:gutter="0"/>
       <w:cols w:space="720"/>
@@ -2302,6 +2489,18 @@
       <w:szCs w:val="21"/>
     </w:rPr>
   </w:style>
+  <w:style w:type="character" w:styleId="FollowedHyperlink">
+    <w:name w:val="FollowedHyperlink"/>
+    <w:basedOn w:val="DefaultParagraphFont"/>
+    <w:uiPriority w:val="99"/>
+    <w:semiHidden/>
+    <w:unhideWhenUsed/>
+    <w:rsid w:val="00C71183"/>
+    <w:rPr>
+      <w:color w:val="800080" w:themeColor="followedHyperlink"/>
+      <w:u w:val="single"/>
+    </w:rPr>
+  </w:style>
 </w:styles>
 </file>
 
@@ -2704,6 +2903,18 @@
     <w:rPr>
       <w:rFonts w:ascii="Calibri" w:eastAsia="Times New Roman" w:hAnsi="Calibri" w:cs="Times New Roman"/>
       <w:szCs w:val="21"/>
+    </w:rPr>
+  </w:style>
+  <w:style w:type="character" w:styleId="FollowedHyperlink">
+    <w:name w:val="FollowedHyperlink"/>
+    <w:basedOn w:val="DefaultParagraphFont"/>
+    <w:uiPriority w:val="99"/>
+    <w:semiHidden/>
+    <w:unhideWhenUsed/>
+    <w:rsid w:val="00C71183"/>
+    <w:rPr>
+      <w:color w:val="800080" w:themeColor="followedHyperlink"/>
+      <w:u w:val="single"/>
     </w:rPr>
   </w:style>
 </w:styles>

</xml_diff>

<commit_message>
resolves issue with outline
</commit_message>
<xml_diff>
--- a/Get More Help with Outline.docx
+++ b/Get More Help with Outline.docx
@@ -226,19 +226,7 @@
           <w:rPr>
             <w:rStyle w:val="Hyperlink"/>
           </w:rPr>
-          <w:t>http://www.w3schools.com/html/de</w:t>
-        </w:r>
-        <w:r>
-          <w:rPr>
-            <w:rStyle w:val="Hyperlink"/>
-          </w:rPr>
-          <w:t>f</w:t>
-        </w:r>
-        <w:r>
-          <w:rPr>
-            <w:rStyle w:val="Hyperlink"/>
-          </w:rPr>
-          <w:t>ault.asp</w:t>
+          <w:t>http://www.w3schools.com/html/default.asp</w:t>
         </w:r>
       </w:hyperlink>
     </w:p>
@@ -298,19 +286,7 @@
           <w:rPr>
             <w:rStyle w:val="Hyperlink"/>
           </w:rPr>
-          <w:t>http://accessify.com</w:t>
-        </w:r>
-        <w:r>
-          <w:rPr>
-            <w:rStyle w:val="Hyperlink"/>
-          </w:rPr>
-          <w:t>/</w:t>
-        </w:r>
-        <w:r>
-          <w:rPr>
-            <w:rStyle w:val="Hyperlink"/>
-          </w:rPr>
-          <w:t>tools-and-wizards/developer-tools/html-javascript-convertor/</w:t>
+          <w:t>http://accessify.com/tools-and-wizards/developer-tools/html-javascript-convertor/</w:t>
         </w:r>
       </w:hyperlink>
       <w:r>
@@ -363,21 +339,7 @@
             <w:rStyle w:val="Hyperlink"/>
             <w:rFonts w:cstheme="minorHAnsi"/>
           </w:rPr>
-          <w:t>http://www.w3scho</w:t>
-        </w:r>
-        <w:r>
-          <w:rPr>
-            <w:rStyle w:val="Hyperlink"/>
-            <w:rFonts w:cstheme="minorHAnsi"/>
-          </w:rPr>
-          <w:t>o</w:t>
-        </w:r>
-        <w:r>
-          <w:rPr>
-            <w:rStyle w:val="Hyperlink"/>
-            <w:rFonts w:cstheme="minorHAnsi"/>
-          </w:rPr>
-          <w:t>ls.com/js/default.asp</w:t>
+          <w:t>http://www.w3schools.com/js/default.asp</w:t>
         </w:r>
       </w:hyperlink>
       <w:r>
@@ -407,21 +369,7 @@
             <w:rStyle w:val="Hyperlink"/>
             <w:rFonts w:cstheme="minorHAnsi"/>
           </w:rPr>
-          <w:t>http://www</w:t>
-        </w:r>
-        <w:r>
-          <w:rPr>
-            <w:rStyle w:val="Hyperlink"/>
-            <w:rFonts w:cstheme="minorHAnsi"/>
-          </w:rPr>
-          <w:t>.</w:t>
-        </w:r>
-        <w:r>
-          <w:rPr>
-            <w:rStyle w:val="Hyperlink"/>
-            <w:rFonts w:cstheme="minorHAnsi"/>
-          </w:rPr>
-          <w:t>pageresource.com/jscript/</w:t>
+          <w:t>http://www.pageresource.com/jscript/</w:t>
         </w:r>
       </w:hyperlink>
     </w:p>
@@ -462,21 +410,7 @@
             <w:rStyle w:val="Hyperlink"/>
             <w:rFonts w:cstheme="minorHAnsi"/>
           </w:rPr>
-          <w:t>http:</w:t>
-        </w:r>
-        <w:r>
-          <w:rPr>
-            <w:rStyle w:val="Hyperlink"/>
-            <w:rFonts w:cstheme="minorHAnsi"/>
-          </w:rPr>
-          <w:t>/</w:t>
-        </w:r>
-        <w:r>
-          <w:rPr>
-            <w:rStyle w:val="Hyperlink"/>
-            <w:rFonts w:cstheme="minorHAnsi"/>
-          </w:rPr>
-          <w:t>/www.codecademy.com/</w:t>
+          <w:t>http://www.codecademy.com/</w:t>
         </w:r>
       </w:hyperlink>
       <w:r>
@@ -518,8 +452,6 @@
         </w:rPr>
         <w:t xml:space="preserve"> (Links are embedded for readability.)</w:t>
       </w:r>
-      <w:bookmarkStart w:id="0" w:name="_GoBack"/>
-      <w:bookmarkEnd w:id="0"/>
       <w:r>
         <w:rPr>
           <w:rFonts w:cstheme="minorHAnsi"/>
@@ -558,16 +490,7 @@
             <w:sz w:val="22"/>
             <w:szCs w:val="22"/>
           </w:rPr>
-          <w:t>M</w:t>
-        </w:r>
-        <w:r>
-          <w:rPr>
-            <w:rStyle w:val="Hyperlink"/>
-            <w:rFonts w:asciiTheme="minorHAnsi" w:hAnsiTheme="minorHAnsi" w:cstheme="minorHAnsi"/>
-            <w:sz w:val="22"/>
-            <w:szCs w:val="22"/>
-          </w:rPr>
-          <w:t>ust</w:t>
+          <w:t>Must</w:t>
         </w:r>
         <w:proofErr w:type="gramEnd"/>
         <w:r>
@@ -618,25 +541,7 @@
             <w:sz w:val="22"/>
             <w:szCs w:val="22"/>
           </w:rPr>
-          <w:t>CSS3: A Practical Intr</w:t>
-        </w:r>
-        <w:r>
-          <w:rPr>
-            <w:rStyle w:val="Hyperlink"/>
-            <w:rFonts w:asciiTheme="minorHAnsi" w:hAnsiTheme="minorHAnsi" w:cstheme="minorHAnsi"/>
-            <w:sz w:val="22"/>
-            <w:szCs w:val="22"/>
-          </w:rPr>
-          <w:t>o</w:t>
-        </w:r>
-        <w:r>
-          <w:rPr>
-            <w:rStyle w:val="Hyperlink"/>
-            <w:rFonts w:asciiTheme="minorHAnsi" w:hAnsiTheme="minorHAnsi" w:cstheme="minorHAnsi"/>
-            <w:sz w:val="22"/>
-            <w:szCs w:val="22"/>
-          </w:rPr>
-          <w:t>duction</w:t>
+          <w:t>CSS3: A Practical Introduction</w:t>
         </w:r>
       </w:hyperlink>
       <w:r>
@@ -687,25 +592,7 @@
             <w:sz w:val="22"/>
             <w:szCs w:val="22"/>
           </w:rPr>
-          <w:t>CSS Process</w:t>
-        </w:r>
-        <w:r>
-          <w:rPr>
-            <w:rStyle w:val="Hyperlink"/>
-            <w:rFonts w:asciiTheme="minorHAnsi" w:hAnsiTheme="minorHAnsi" w:cstheme="minorHAnsi"/>
-            <w:sz w:val="22"/>
-            <w:szCs w:val="22"/>
-          </w:rPr>
-          <w:t>o</w:t>
-        </w:r>
-        <w:r>
-          <w:rPr>
-            <w:rStyle w:val="Hyperlink"/>
-            <w:rFonts w:asciiTheme="minorHAnsi" w:hAnsiTheme="minorHAnsi" w:cstheme="minorHAnsi"/>
-            <w:sz w:val="22"/>
-            <w:szCs w:val="22"/>
-          </w:rPr>
-          <w:t>r</w:t>
+          <w:t>CSS Processor</w:t>
         </w:r>
       </w:hyperlink>
       <w:r>
@@ -959,7 +846,19 @@
         <w:rPr>
           <w:b/>
         </w:rPr>
-        <w:t>10:45</w:t>
+        <w:t>11</w:t>
+      </w:r>
+      <w:r>
+        <w:rPr>
+          <w:b/>
+        </w:rPr>
+        <w:t>:</w:t>
+      </w:r>
+      <w:r>
+        <w:rPr>
+          <w:b/>
+        </w:rPr>
+        <w:t>00</w:t>
       </w:r>
       <w:r>
         <w:rPr>
@@ -1032,8 +931,16 @@
         <w:rPr>
           <w:b/>
         </w:rPr>
-        <w:t>11:15</w:t>
-      </w:r>
+        <w:t>11:</w:t>
+      </w:r>
+      <w:r>
+        <w:rPr>
+          <w:b/>
+        </w:rPr>
+        <w:t>20</w:t>
+      </w:r>
+      <w:bookmarkStart w:id="0" w:name="_GoBack"/>
+      <w:bookmarkEnd w:id="0"/>
       <w:r>
         <w:rPr>
           <w:b/>

</xml_diff>